<commit_message>
prevent add stepOperation when title exist
</commit_message>
<xml_diff>
--- a/Docs/BDD.docx
+++ b/Docs/BDD.docx
@@ -1927,6 +1927,399 @@
           <w:rtl/>
           <w:lang w:bidi="fa-IR"/>
         </w:rPr>
+        <w:t>:</w:t>
+      </w:r>
+      <w:r>
+        <w:rPr>
+          <w:rFonts w:cs="B Nazanin" w:hint="cs"/>
+          <w:color w:val="70AD47" w:themeColor="accent6"/>
+          <w:sz w:val="28"/>
+          <w:szCs w:val="28"/>
+          <w:rtl/>
+          <w:lang w:bidi="fa-IR"/>
+        </w:rPr>
+        <w:t xml:space="preserve"> جلوگیری از</w:t>
+      </w:r>
+      <w:r>
+        <w:rPr>
+          <w:rFonts w:cs="B Nazanin" w:hint="cs"/>
+          <w:color w:val="70AD47" w:themeColor="accent6"/>
+          <w:sz w:val="28"/>
+          <w:szCs w:val="28"/>
+          <w:rtl/>
+          <w:lang w:bidi="fa-IR"/>
+        </w:rPr>
+        <w:t xml:space="preserve"> </w:t>
+      </w:r>
+      <w:r>
+        <w:rPr>
+          <w:rFonts w:cs="B Nazanin" w:hint="cs"/>
+          <w:color w:val="70AD47" w:themeColor="accent6"/>
+          <w:sz w:val="28"/>
+          <w:szCs w:val="28"/>
+          <w:rtl/>
+          <w:lang w:bidi="fa-IR"/>
+        </w:rPr>
+        <w:t>تعریف مرحله پخت غذا ب</w:t>
+      </w:r>
+      <w:r>
+        <w:rPr>
+          <w:rFonts w:cs="B Nazanin" w:hint="cs"/>
+          <w:color w:val="70AD47" w:themeColor="accent6"/>
+          <w:sz w:val="28"/>
+          <w:szCs w:val="28"/>
+          <w:rtl/>
+          <w:lang w:bidi="fa-IR"/>
+        </w:rPr>
+        <w:t>ا عنوان تکراری</w:t>
+      </w:r>
+    </w:p>
+    <w:p>
+      <w:pPr>
+        <w:bidi/>
+        <w:rPr>
+          <w:rFonts w:cs="B Nazanin"/>
+          <w:color w:val="000000" w:themeColor="text1"/>
+          <w:sz w:val="28"/>
+          <w:szCs w:val="28"/>
+          <w:rtl/>
+          <w:lang w:bidi="fa-IR"/>
+        </w:rPr>
+      </w:pPr>
+      <w:r>
+        <w:rPr>
+          <w:rFonts w:cs="B Nazanin" w:hint="cs"/>
+          <w:b/>
+          <w:bCs/>
+          <w:color w:val="000000" w:themeColor="text1"/>
+          <w:sz w:val="28"/>
+          <w:szCs w:val="28"/>
+          <w:rtl/>
+          <w:lang w:bidi="fa-IR"/>
+        </w:rPr>
+        <w:t>فرض می کنم:</w:t>
+      </w:r>
+      <w:r>
+        <w:rPr>
+          <w:rFonts w:cs="B Nazanin" w:hint="cs"/>
+          <w:color w:val="000000" w:themeColor="text1"/>
+          <w:sz w:val="28"/>
+          <w:szCs w:val="28"/>
+          <w:rtl/>
+          <w:lang w:bidi="fa-IR"/>
+        </w:rPr>
+        <w:t xml:space="preserve"> </w:t>
+      </w:r>
+      <w:r>
+        <w:rPr>
+          <w:rFonts w:cs="B Nazanin" w:hint="cs"/>
+          <w:b/>
+          <w:bCs/>
+          <w:color w:val="000000" w:themeColor="text1"/>
+          <w:sz w:val="28"/>
+          <w:szCs w:val="28"/>
+          <w:rtl/>
+          <w:lang w:bidi="fa-IR"/>
+        </w:rPr>
+        <w:t>:</w:t>
+      </w:r>
+      <w:r>
+        <w:rPr>
+          <w:rFonts w:cs="B Nazanin" w:hint="cs"/>
+          <w:color w:val="000000" w:themeColor="text1"/>
+          <w:sz w:val="28"/>
+          <w:szCs w:val="28"/>
+          <w:rtl/>
+          <w:lang w:bidi="fa-IR"/>
+        </w:rPr>
+        <w:t xml:space="preserve"> </w:t>
+      </w:r>
+      <w:r>
+        <w:rPr>
+          <w:rFonts w:cs="B Nazanin" w:hint="cs"/>
+          <w:color w:val="000000" w:themeColor="text1"/>
+          <w:sz w:val="28"/>
+          <w:szCs w:val="28"/>
+          <w:rtl/>
+          <w:lang w:bidi="fa-IR"/>
+        </w:rPr>
+        <w:t>یک مرحله پخت غذا با عنوان: تفت دادن در فهرست مراحل پخت غذا وجود دارد.</w:t>
+      </w:r>
+    </w:p>
+    <w:p>
+      <w:pPr>
+        <w:bidi/>
+        <w:rPr>
+          <w:rFonts w:cs="B Nazanin"/>
+          <w:color w:val="000000" w:themeColor="text1"/>
+          <w:sz w:val="28"/>
+          <w:szCs w:val="28"/>
+          <w:rtl/>
+          <w:lang w:bidi="fa-IR"/>
+        </w:rPr>
+      </w:pPr>
+      <w:r>
+        <w:rPr>
+          <w:rFonts w:cs="B Nazanin" w:hint="cs"/>
+          <w:b/>
+          <w:bCs/>
+          <w:color w:val="000000" w:themeColor="text1"/>
+          <w:sz w:val="28"/>
+          <w:szCs w:val="28"/>
+          <w:rtl/>
+          <w:lang w:bidi="fa-IR"/>
+        </w:rPr>
+        <w:t>زمانی که:</w:t>
+      </w:r>
+      <w:r>
+        <w:rPr>
+          <w:rFonts w:cs="B Nazanin" w:hint="cs"/>
+          <w:color w:val="000000" w:themeColor="text1"/>
+          <w:sz w:val="28"/>
+          <w:szCs w:val="28"/>
+          <w:rtl/>
+          <w:lang w:bidi="fa-IR"/>
+        </w:rPr>
+        <w:t xml:space="preserve"> </w:t>
+      </w:r>
+      <w:r>
+        <w:rPr>
+          <w:rFonts w:cs="B Nazanin" w:hint="cs"/>
+          <w:color w:val="000000" w:themeColor="text1"/>
+          <w:sz w:val="28"/>
+          <w:szCs w:val="28"/>
+          <w:rtl/>
+          <w:lang w:bidi="fa-IR"/>
+        </w:rPr>
+        <w:t>یک مرحله پخت غذا با عنوان: تفت دادن و تصویرمربوطه را تعریف میکنم</w:t>
+      </w:r>
+      <w:r>
+        <w:rPr>
+          <w:rFonts w:cs="B Nazanin" w:hint="cs"/>
+          <w:color w:val="000000" w:themeColor="text1"/>
+          <w:sz w:val="28"/>
+          <w:szCs w:val="28"/>
+          <w:rtl/>
+          <w:lang w:bidi="fa-IR"/>
+        </w:rPr>
+        <w:t>.</w:t>
+      </w:r>
+    </w:p>
+    <w:p>
+      <w:pPr>
+        <w:bidi/>
+        <w:rPr>
+          <w:rFonts w:cs="B Nazanin"/>
+          <w:color w:val="000000" w:themeColor="text1"/>
+          <w:sz w:val="28"/>
+          <w:szCs w:val="28"/>
+          <w:lang w:bidi="fa-IR"/>
+        </w:rPr>
+      </w:pPr>
+      <w:r>
+        <w:rPr>
+          <w:rFonts w:cs="B Nazanin" w:hint="cs"/>
+          <w:b/>
+          <w:bCs/>
+          <w:color w:val="000000" w:themeColor="text1"/>
+          <w:sz w:val="28"/>
+          <w:szCs w:val="28"/>
+          <w:rtl/>
+          <w:lang w:bidi="fa-IR"/>
+        </w:rPr>
+        <w:t>بنابراین:</w:t>
+      </w:r>
+      <w:r>
+        <w:rPr>
+          <w:rFonts w:cs="B Nazanin" w:hint="cs"/>
+          <w:color w:val="000000" w:themeColor="text1"/>
+          <w:sz w:val="28"/>
+          <w:szCs w:val="28"/>
+          <w:rtl/>
+          <w:lang w:bidi="fa-IR"/>
+        </w:rPr>
+        <w:t xml:space="preserve"> باید </w:t>
+      </w:r>
+      <w:r>
+        <w:rPr>
+          <w:rFonts w:cs="B Nazanin" w:hint="cs"/>
+          <w:color w:val="000000" w:themeColor="text1"/>
+          <w:sz w:val="28"/>
+          <w:szCs w:val="28"/>
+          <w:rtl/>
+          <w:lang w:bidi="fa-IR"/>
+        </w:rPr>
+        <w:t xml:space="preserve">خطای </w:t>
+      </w:r>
+      <w:r>
+        <w:rPr>
+          <w:rFonts w:cs="B Nazanin"/>
+          <w:color w:val="000000" w:themeColor="text1"/>
+          <w:sz w:val="28"/>
+          <w:szCs w:val="28"/>
+          <w:lang w:bidi="fa-IR"/>
+        </w:rPr>
+        <w:t>‘</w:t>
+      </w:r>
+      <w:r>
+        <w:rPr>
+          <w:rFonts w:cs="B Nazanin" w:hint="cs"/>
+          <w:color w:val="000000" w:themeColor="text1"/>
+          <w:sz w:val="28"/>
+          <w:szCs w:val="28"/>
+          <w:rtl/>
+          <w:lang w:bidi="fa-IR"/>
+        </w:rPr>
+        <w:t>مرحله پخت غذا با عنوان تکراری</w:t>
+      </w:r>
+      <w:r>
+        <w:rPr>
+          <w:rFonts w:cs="B Nazanin"/>
+          <w:color w:val="000000" w:themeColor="text1"/>
+          <w:sz w:val="28"/>
+          <w:szCs w:val="28"/>
+          <w:lang w:bidi="fa-IR"/>
+        </w:rPr>
+        <w:t>’</w:t>
+      </w:r>
+      <w:r>
+        <w:rPr>
+          <w:rFonts w:cs="B Nazanin" w:hint="cs"/>
+          <w:color w:val="000000" w:themeColor="text1"/>
+          <w:sz w:val="28"/>
+          <w:szCs w:val="28"/>
+          <w:rtl/>
+          <w:lang w:bidi="fa-IR"/>
+        </w:rPr>
+        <w:t xml:space="preserve"> رخ دهد</w:t>
+      </w:r>
+      <w:r>
+        <w:rPr>
+          <w:rFonts w:cs="B Nazanin" w:hint="cs"/>
+          <w:color w:val="000000" w:themeColor="text1"/>
+          <w:sz w:val="28"/>
+          <w:szCs w:val="28"/>
+          <w:rtl/>
+          <w:lang w:bidi="fa-IR"/>
+        </w:rPr>
+        <w:t>.</w:t>
+      </w:r>
+    </w:p>
+    <w:p>
+      <w:pPr>
+        <w:bidi/>
+        <w:rPr>
+          <w:rFonts w:cs="B Nazanin" w:hint="cs"/>
+          <w:color w:val="000000" w:themeColor="text1"/>
+          <w:sz w:val="28"/>
+          <w:szCs w:val="28"/>
+          <w:rtl/>
+          <w:lang w:bidi="fa-IR"/>
+        </w:rPr>
+      </w:pPr>
+      <w:r>
+        <w:rPr>
+          <w:rFonts w:cs="B Nazanin" w:hint="cs"/>
+          <w:b/>
+          <w:bCs/>
+          <w:color w:val="000000" w:themeColor="text1"/>
+          <w:sz w:val="28"/>
+          <w:szCs w:val="28"/>
+          <w:rtl/>
+          <w:lang w:bidi="fa-IR"/>
+        </w:rPr>
+        <w:t>و:</w:t>
+      </w:r>
+      <w:r>
+        <w:rPr>
+          <w:rFonts w:cs="B Nazanin" w:hint="cs"/>
+          <w:color w:val="000000" w:themeColor="text1"/>
+          <w:sz w:val="28"/>
+          <w:szCs w:val="28"/>
+          <w:rtl/>
+          <w:lang w:bidi="fa-IR"/>
+        </w:rPr>
+        <w:t xml:space="preserve"> باید فقط یک </w:t>
+      </w:r>
+      <w:r>
+        <w:rPr>
+          <w:rFonts w:cs="B Nazanin" w:hint="cs"/>
+          <w:color w:val="000000" w:themeColor="text1"/>
+          <w:sz w:val="28"/>
+          <w:szCs w:val="28"/>
+          <w:rtl/>
+          <w:lang w:bidi="fa-IR"/>
+        </w:rPr>
+        <w:t>مرحله پخت غذا با عنوان: تفت دادن</w:t>
+      </w:r>
+      <w:r>
+        <w:rPr>
+          <w:rFonts w:cs="B Nazanin" w:hint="cs"/>
+          <w:color w:val="000000" w:themeColor="text1"/>
+          <w:sz w:val="28"/>
+          <w:szCs w:val="28"/>
+          <w:rtl/>
+          <w:lang w:bidi="fa-IR"/>
+        </w:rPr>
+        <w:t xml:space="preserve"> در فهرست مراحل پخت غذا وجود داشته باشد.</w:t>
+      </w:r>
+    </w:p>
+    <w:p>
+      <w:pPr>
+        <w:bidi/>
+        <w:rPr>
+          <w:rFonts w:cs="B Nazanin"/>
+          <w:color w:val="000000" w:themeColor="text1"/>
+          <w:sz w:val="28"/>
+          <w:szCs w:val="28"/>
+          <w:rtl/>
+          <w:lang w:bidi="fa-IR"/>
+        </w:rPr>
+      </w:pPr>
+    </w:p>
+    <w:p>
+      <w:pPr>
+        <w:pStyle w:val="Heading2"/>
+        <w:bidi/>
+        <w:rPr>
+          <w:rFonts w:cs="B Nazanin"/>
+          <w:color w:val="70AD47" w:themeColor="accent6"/>
+          <w:sz w:val="28"/>
+          <w:szCs w:val="28"/>
+          <w:lang w:bidi="fa-IR"/>
+        </w:rPr>
+      </w:pPr>
+      <w:r>
+        <w:rPr>
+          <w:rFonts w:cs="B Nazanin" w:hint="cs"/>
+          <w:color w:val="70AD47" w:themeColor="accent6"/>
+          <w:sz w:val="28"/>
+          <w:szCs w:val="28"/>
+          <w:rtl/>
+          <w:lang w:bidi="fa-IR"/>
+        </w:rPr>
+        <w:t xml:space="preserve">سناریو </w:t>
+      </w:r>
+      <w:r>
+        <w:rPr>
+          <w:rFonts w:cs="B Nazanin" w:hint="cs"/>
+          <w:color w:val="70AD47" w:themeColor="accent6"/>
+          <w:sz w:val="28"/>
+          <w:szCs w:val="28"/>
+          <w:rtl/>
+          <w:lang w:bidi="fa-IR"/>
+        </w:rPr>
+        <w:t>3</w:t>
+      </w:r>
+      <w:r>
+        <w:rPr>
+          <w:rFonts w:cs="B Nazanin" w:hint="cs"/>
+          <w:color w:val="70AD47" w:themeColor="accent6"/>
+          <w:sz w:val="28"/>
+          <w:szCs w:val="28"/>
+          <w:rtl/>
+          <w:lang w:bidi="fa-IR"/>
+        </w:rPr>
         <w:t xml:space="preserve">: </w:t>
       </w:r>
       <w:r>
@@ -2196,7 +2589,7 @@
           <w:rtl/>
           <w:lang w:bidi="fa-IR"/>
         </w:rPr>
-        <w:t>3</w:t>
+        <w:t>4</w:t>
       </w:r>
       <w:r>
         <w:rPr>
@@ -2581,7 +2974,7 @@
           <w:rtl/>
           <w:lang w:bidi="fa-IR"/>
         </w:rPr>
-        <w:t>4</w:t>
+        <w:t>5</w:t>
       </w:r>
       <w:r>
         <w:rPr>
@@ -2883,6 +3276,7 @@
           <w:rtl/>
           <w:lang w:bidi="fa-IR"/>
         </w:rPr>
+        <w:lastRenderedPageBreak/>
         <w:t xml:space="preserve">سناریو </w:t>
       </w:r>
       <w:r>
@@ -2894,7 +3288,7 @@
           <w:rtl/>
           <w:lang w:bidi="fa-IR"/>
         </w:rPr>
-        <w:t>5</w:t>
+        <w:t>6</w:t>
       </w:r>
       <w:r>
         <w:rPr>
@@ -4049,18 +4443,7 @@
           <w:rtl/>
           <w:lang w:bidi="fa-IR"/>
         </w:rPr>
-        <w:t xml:space="preserve"> در فهرست دستور پخت ها</w:t>
-      </w:r>
-      <w:r>
-        <w:rPr>
-          <w:rFonts w:cs="B Nazanin" w:hint="cs"/>
-          <w:color w:val="000000" w:themeColor="text1"/>
-          <w:sz w:val="28"/>
-          <w:szCs w:val="28"/>
-          <w:rtl/>
-          <w:lang w:bidi="fa-IR"/>
-        </w:rPr>
-        <w:t xml:space="preserve"> وجود داشته باشد</w:t>
+        <w:t xml:space="preserve"> در فهرست دستور پخت ها وجود داشته باشد</w:t>
       </w:r>
       <w:r>
         <w:rPr>
@@ -4406,7 +4789,6 @@
           <w:rtl/>
           <w:lang w:bidi="fa-IR"/>
         </w:rPr>
-        <w:lastRenderedPageBreak/>
         <w:t>و:</w:t>
       </w:r>
       <w:r>
@@ -5725,7 +6107,7 @@
   <w:style w:type="paragraph" w:default="1" w:styleId="Normal">
     <w:name w:val="Normal"/>
     <w:qFormat/>
-    <w:rsid w:val="009631E2"/>
+    <w:rsid w:val="00CF358D"/>
   </w:style>
   <w:style w:type="paragraph" w:styleId="Heading1">
     <w:name w:val="heading 1"/>

</xml_diff>

<commit_message>
remove recipe completed #26
</commit_message>
<xml_diff>
--- a/Docs/BDD.docx
+++ b/Docs/BDD.docx
@@ -5919,7 +5919,29 @@
           <w:rtl/>
           <w:lang w:bidi="fa-IR"/>
         </w:rPr>
-        <w:t xml:space="preserve"> وجود داشته باشد</w:t>
+        <w:t xml:space="preserve"> وجود </w:t>
+      </w:r>
+      <w:r>
+        <w:rPr>
+          <w:rFonts w:cs="B Nazanin" w:hint="cs"/>
+          <w:color w:val="000000" w:themeColor="text1"/>
+          <w:sz w:val="28"/>
+          <w:szCs w:val="28"/>
+          <w:rtl/>
+          <w:lang w:bidi="fa-IR"/>
+        </w:rPr>
+        <w:t>ن</w:t>
+      </w:r>
+      <w:r>
+        <w:rPr>
+          <w:rFonts w:cs="B Nazanin" w:hint="cs"/>
+          <w:color w:val="000000" w:themeColor="text1"/>
+          <w:sz w:val="28"/>
+          <w:szCs w:val="28"/>
+          <w:rtl/>
+          <w:lang w:bidi="fa-IR"/>
+        </w:rPr>
+        <w:t>داشته باشد</w:t>
       </w:r>
       <w:r>
         <w:rPr>

</xml_diff>